<commit_message>
update archlinux install doc
</commit_message>
<xml_diff>
--- a/archlinux/archlinux操作系统安装.docx
+++ b/archlinux/archlinux操作系统安装.docx
@@ -77,6 +77,9 @@
           <w:numId w:val="2"/>
         </w:numPr>
         <w:ind w:firstLineChars="0"/>
+        <w:rPr>
+          <w:rFonts w:hint="eastAsia"/>
+        </w:rPr>
       </w:pPr>
       <w:r>
         <w:rPr>
@@ -131,7 +134,7 @@
         <w:ind w:left="1140" w:firstLineChars="0" w:firstLine="0"/>
         <w:jc w:val="left"/>
         <w:rPr>
-          <w:rFonts w:ascii="宋体" w:eastAsia="宋体" w:hAnsi="宋体" w:cs="宋体"/>
+          <w:rFonts w:ascii="宋体" w:eastAsia="宋体" w:hAnsi="宋体" w:cs="宋体" w:hint="eastAsia"/>
           <w:kern w:val="0"/>
           <w:sz w:val="24"/>
           <w:szCs w:val="24"/>
@@ -139,13 +142,17 @@
       </w:pPr>
       <w:r>
         <w:rPr>
+          <w:rFonts w:ascii="宋体" w:eastAsia="宋体" w:hAnsi="宋体" w:cs="宋体"/>
           <w:noProof/>
+          <w:kern w:val="0"/>
+          <w:sz w:val="24"/>
+          <w:szCs w:val="24"/>
         </w:rPr>
         <w:drawing>
-          <wp:inline distT="0" distB="0" distL="0" distR="0" wp14:anchorId="5A650237" wp14:editId="7012E026">
-            <wp:extent cx="5274310" cy="568541"/>
-            <wp:effectExtent l="19050" t="0" r="2540" b="0"/>
-            <wp:docPr id="17" name="图片 15" descr="C:\Documents and Settings\hexu\Application Data\Tencent\Users\783997762\QQ\WinTemp\RichOle\8I_ON2K$RXOX0)7(6[92T@7.jpg"/>
+          <wp:inline distT="0" distB="0" distL="0" distR="0" wp14:anchorId="4748C7C1" wp14:editId="4E240424">
+            <wp:extent cx="4521882" cy="3332747"/>
+            <wp:effectExtent l="0" t="0" r="0" b="0"/>
+            <wp:docPr id="8" name="图片 8" descr="C:\Users\78399\AppData\Roaming\Tencent\Users\783997762\QQ\WinTemp\RichOle\H@$EE}(3[2WN`0RH{D07JDH.png"/>
             <wp:cNvGraphicFramePr>
               <a:graphicFrameLocks xmlns:a="http://schemas.openxmlformats.org/drawingml/2006/main" noChangeAspect="1"/>
             </wp:cNvGraphicFramePr>
@@ -153,13 +160,19 @@
               <a:graphicData uri="http://schemas.openxmlformats.org/drawingml/2006/picture">
                 <pic:pic xmlns:pic="http://schemas.openxmlformats.org/drawingml/2006/picture">
                   <pic:nvPicPr>
-                    <pic:cNvPr id="0" name="Picture 15" descr="C:\Documents and Settings\hexu\Application Data\Tencent\Users\783997762\QQ\WinTemp\RichOle\8I_ON2K$RXOX0)7(6[92T@7.jpg"/>
+                    <pic:cNvPr id="0" name="Picture 5" descr="C:\Users\78399\AppData\Roaming\Tencent\Users\783997762\QQ\WinTemp\RichOle\H@$EE}(3[2WN`0RH{D07JDH.png"/>
                     <pic:cNvPicPr>
                       <a:picLocks noChangeAspect="1" noChangeArrowheads="1"/>
                     </pic:cNvPicPr>
                   </pic:nvPicPr>
                   <pic:blipFill>
-                    <a:blip r:embed="rId8"/>
+                    <a:blip r:embed="rId8" cstate="print">
+                      <a:extLst>
+                        <a:ext uri="{28A0092B-C50C-407E-A947-70E740481C1C}">
+                          <a14:useLocalDpi xmlns:a14="http://schemas.microsoft.com/office/drawing/2010/main" val="0"/>
+                        </a:ext>
+                      </a:extLst>
+                    </a:blip>
                     <a:srcRect/>
                     <a:stretch>
                       <a:fillRect/>
@@ -168,7 +181,554 @@
                   <pic:spPr bwMode="auto">
                     <a:xfrm>
                       <a:off x="0" y="0"/>
-                      <a:ext cx="5274310" cy="568541"/>
+                      <a:ext cx="4624242" cy="3408189"/>
+                    </a:xfrm>
+                    <a:prstGeom prst="rect">
+                      <a:avLst/>
+                    </a:prstGeom>
+                    <a:noFill/>
+                    <a:ln>
+                      <a:noFill/>
+                    </a:ln>
+                  </pic:spPr>
+                </pic:pic>
+              </a:graphicData>
+            </a:graphic>
+          </wp:inline>
+        </w:drawing>
+      </w:r>
+    </w:p>
+    <w:p>
+      <w:pPr>
+        <w:pStyle w:val="ad"/>
+        <w:ind w:left="1140" w:firstLineChars="0" w:firstLine="0"/>
+      </w:pPr>
+      <w:r>
+        <w:rPr>
+          <w:rFonts w:hint="eastAsia"/>
+        </w:rPr>
+        <w:t>/dev/sda1</w:t>
+      </w:r>
+      <w:r>
+        <w:rPr>
+          <w:rFonts w:hint="eastAsia"/>
+        </w:rPr>
+        <w:t>给</w:t>
+      </w:r>
+      <w:r>
+        <w:rPr>
+          <w:rFonts w:hint="eastAsia"/>
+        </w:rPr>
+        <w:t>/</w:t>
+      </w:r>
+      <w:r>
+        <w:rPr>
+          <w:rFonts w:hint="eastAsia"/>
+        </w:rPr>
+        <w:t>（根）</w:t>
+      </w:r>
+    </w:p>
+    <w:p>
+      <w:pPr>
+        <w:pStyle w:val="ad"/>
+        <w:ind w:left="1140" w:firstLineChars="0" w:firstLine="0"/>
+      </w:pPr>
+      <w:r>
+        <w:rPr>
+          <w:rFonts w:hint="eastAsia"/>
+        </w:rPr>
+        <w:t>/dev/sda2</w:t>
+      </w:r>
+      <w:r>
+        <w:rPr>
+          <w:rFonts w:hint="eastAsia"/>
+        </w:rPr>
+        <w:t>给</w:t>
+      </w:r>
+      <w:r>
+        <w:rPr>
+          <w:rFonts w:hint="eastAsia"/>
+        </w:rPr>
+        <w:t>swap</w:t>
+      </w:r>
+    </w:p>
+    <w:p>
+      <w:pPr>
+        <w:pStyle w:val="ad"/>
+        <w:numPr>
+          <w:ilvl w:val="0"/>
+          <w:numId w:val="2"/>
+        </w:numPr>
+        <w:ind w:firstLineChars="0"/>
+      </w:pPr>
+      <w:r>
+        <w:rPr>
+          <w:rFonts w:hint="eastAsia"/>
+        </w:rPr>
+        <w:t>格式化文件系统：</w:t>
+      </w:r>
+    </w:p>
+    <w:p>
+      <w:pPr>
+        <w:ind w:left="1140"/>
+      </w:pPr>
+      <w:r>
+        <w:rPr>
+          <w:rFonts w:hint="eastAsia"/>
+        </w:rPr>
+        <w:t># mkfs.</w:t>
+      </w:r>
+      <w:r>
+        <w:rPr>
+          <w:rFonts w:hint="eastAsia"/>
+        </w:rPr>
+        <w:t>ext</w:t>
+      </w:r>
+      <w:r>
+        <w:t>4</w:t>
+      </w:r>
+      <w:r>
+        <w:rPr>
+          <w:rFonts w:hint="eastAsia"/>
+        </w:rPr>
+        <w:t xml:space="preserve"> /dev/sda1</w:t>
+      </w:r>
+    </w:p>
+    <w:p>
+      <w:pPr>
+        <w:ind w:left="1140"/>
+        <w:rPr>
+          <w:rFonts w:hint="eastAsia"/>
+        </w:rPr>
+      </w:pPr>
+      <w:r>
+        <w:rPr>
+          <w:rFonts w:ascii="宋体" w:eastAsia="宋体" w:hAnsi="宋体" w:cs="宋体"/>
+          <w:noProof/>
+          <w:kern w:val="0"/>
+          <w:sz w:val="24"/>
+          <w:szCs w:val="24"/>
+        </w:rPr>
+        <w:drawing>
+          <wp:inline distT="0" distB="0" distL="0" distR="0" wp14:anchorId="1E49D9C7" wp14:editId="123462F0">
+            <wp:extent cx="4507832" cy="1064842"/>
+            <wp:effectExtent l="0" t="0" r="0" b="0"/>
+            <wp:docPr id="10" name="图片 10" descr="C:\Users\78399\AppData\Roaming\Tencent\Users\783997762\QQ\WinTemp\RichOle\[1(OU2C%}{DJ`@4V[0%_GFB.png"/>
+            <wp:cNvGraphicFramePr>
+              <a:graphicFrameLocks xmlns:a="http://schemas.openxmlformats.org/drawingml/2006/main" noChangeAspect="1"/>
+            </wp:cNvGraphicFramePr>
+            <a:graphic xmlns:a="http://schemas.openxmlformats.org/drawingml/2006/main">
+              <a:graphicData uri="http://schemas.openxmlformats.org/drawingml/2006/picture">
+                <pic:pic xmlns:pic="http://schemas.openxmlformats.org/drawingml/2006/picture">
+                  <pic:nvPicPr>
+                    <pic:cNvPr id="0" name="Picture 9" descr="C:\Users\78399\AppData\Roaming\Tencent\Users\783997762\QQ\WinTemp\RichOle\[1(OU2C%}{DJ`@4V[0%_GFB.png"/>
+                    <pic:cNvPicPr>
+                      <a:picLocks noChangeAspect="1" noChangeArrowheads="1"/>
+                    </pic:cNvPicPr>
+                  </pic:nvPicPr>
+                  <pic:blipFill>
+                    <a:blip r:embed="rId9" cstate="print">
+                      <a:extLst>
+                        <a:ext uri="{28A0092B-C50C-407E-A947-70E740481C1C}">
+                          <a14:useLocalDpi xmlns:a14="http://schemas.microsoft.com/office/drawing/2010/main" val="0"/>
+                        </a:ext>
+                      </a:extLst>
+                    </a:blip>
+                    <a:srcRect/>
+                    <a:stretch>
+                      <a:fillRect/>
+                    </a:stretch>
+                  </pic:blipFill>
+                  <pic:spPr bwMode="auto">
+                    <a:xfrm>
+                      <a:off x="0" y="0"/>
+                      <a:ext cx="4619499" cy="1091220"/>
+                    </a:xfrm>
+                    <a:prstGeom prst="rect">
+                      <a:avLst/>
+                    </a:prstGeom>
+                    <a:noFill/>
+                    <a:ln>
+                      <a:noFill/>
+                    </a:ln>
+                  </pic:spPr>
+                </pic:pic>
+              </a:graphicData>
+            </a:graphic>
+          </wp:inline>
+        </w:drawing>
+      </w:r>
+    </w:p>
+    <w:p>
+      <w:pPr>
+        <w:pStyle w:val="ad"/>
+        <w:numPr>
+          <w:ilvl w:val="0"/>
+          <w:numId w:val="2"/>
+        </w:numPr>
+        <w:ind w:firstLineChars="0"/>
+      </w:pPr>
+      <w:r>
+        <w:rPr>
+          <w:rFonts w:hint="eastAsia"/>
+        </w:rPr>
+        <w:t>创建</w:t>
+      </w:r>
+      <w:r>
+        <w:rPr>
+          <w:rFonts w:hint="eastAsia"/>
+        </w:rPr>
+        <w:t>swap</w:t>
+      </w:r>
+      <w:r>
+        <w:rPr>
+          <w:rFonts w:hint="eastAsia"/>
+        </w:rPr>
+        <w:t>分区</w:t>
+      </w:r>
+    </w:p>
+    <w:p>
+      <w:pPr>
+        <w:pStyle w:val="ad"/>
+        <w:ind w:left="1140" w:firstLineChars="0" w:firstLine="0"/>
+      </w:pPr>
+      <w:r>
+        <w:rPr>
+          <w:rFonts w:hint="eastAsia"/>
+        </w:rPr>
+        <w:t># mkswap /dev/sda2&amp;&amp;swapon /dev/sda2</w:t>
+      </w:r>
+    </w:p>
+    <w:p>
+      <w:pPr>
+        <w:pStyle w:val="ad"/>
+        <w:ind w:left="1140" w:firstLineChars="0" w:firstLine="0"/>
+        <w:rPr>
+          <w:rFonts w:hint="eastAsia"/>
+        </w:rPr>
+      </w:pPr>
+      <w:r>
+        <w:rPr>
+          <w:rFonts w:ascii="宋体" w:eastAsia="宋体" w:hAnsi="宋体" w:cs="宋体"/>
+          <w:noProof/>
+          <w:kern w:val="0"/>
+          <w:sz w:val="24"/>
+          <w:szCs w:val="24"/>
+        </w:rPr>
+        <w:drawing>
+          <wp:inline distT="0" distB="0" distL="0" distR="0" wp14:anchorId="344DB229" wp14:editId="23B89F38">
+            <wp:extent cx="4511842" cy="277962"/>
+            <wp:effectExtent l="0" t="0" r="0" b="0"/>
+            <wp:docPr id="11" name="图片 11" descr="C:\Users\78399\AppData\Roaming\Tencent\Users\783997762\QQ\WinTemp\RichOle\Q0H1JPS6]RJ})D_KLX}[GF4.png"/>
+            <wp:cNvGraphicFramePr>
+              <a:graphicFrameLocks xmlns:a="http://schemas.openxmlformats.org/drawingml/2006/main" noChangeAspect="1"/>
+            </wp:cNvGraphicFramePr>
+            <a:graphic xmlns:a="http://schemas.openxmlformats.org/drawingml/2006/main">
+              <a:graphicData uri="http://schemas.openxmlformats.org/drawingml/2006/picture">
+                <pic:pic xmlns:pic="http://schemas.openxmlformats.org/drawingml/2006/picture">
+                  <pic:nvPicPr>
+                    <pic:cNvPr id="0" name="Picture 11" descr="C:\Users\78399\AppData\Roaming\Tencent\Users\783997762\QQ\WinTemp\RichOle\Q0H1JPS6]RJ})D_KLX}[GF4.png"/>
+                    <pic:cNvPicPr>
+                      <a:picLocks noChangeAspect="1" noChangeArrowheads="1"/>
+                    </pic:cNvPicPr>
+                  </pic:nvPicPr>
+                  <pic:blipFill>
+                    <a:blip r:embed="rId10" cstate="print">
+                      <a:extLst>
+                        <a:ext uri="{28A0092B-C50C-407E-A947-70E740481C1C}">
+                          <a14:useLocalDpi xmlns:a14="http://schemas.microsoft.com/office/drawing/2010/main" val="0"/>
+                        </a:ext>
+                      </a:extLst>
+                    </a:blip>
+                    <a:srcRect/>
+                    <a:stretch>
+                      <a:fillRect/>
+                    </a:stretch>
+                  </pic:blipFill>
+                  <pic:spPr bwMode="auto">
+                    <a:xfrm>
+                      <a:off x="0" y="0"/>
+                      <a:ext cx="4754055" cy="292884"/>
+                    </a:xfrm>
+                    <a:prstGeom prst="rect">
+                      <a:avLst/>
+                    </a:prstGeom>
+                    <a:noFill/>
+                    <a:ln>
+                      <a:noFill/>
+                    </a:ln>
+                  </pic:spPr>
+                </pic:pic>
+              </a:graphicData>
+            </a:graphic>
+          </wp:inline>
+        </w:drawing>
+      </w:r>
+    </w:p>
+    <w:p/>
+    <w:p/>
+    <w:p/>
+    <w:p>
+      <w:pPr>
+        <w:rPr>
+          <w:rFonts w:hint="eastAsia"/>
+        </w:rPr>
+      </w:pPr>
+    </w:p>
+    <w:p>
+      <w:pPr>
+        <w:pStyle w:val="ad"/>
+        <w:numPr>
+          <w:ilvl w:val="0"/>
+          <w:numId w:val="1"/>
+        </w:numPr>
+        <w:ind w:firstLineChars="0"/>
+      </w:pPr>
+      <w:r>
+        <w:rPr>
+          <w:rFonts w:hint="eastAsia"/>
+        </w:rPr>
+        <w:lastRenderedPageBreak/>
+        <w:t>Mount</w:t>
+      </w:r>
+    </w:p>
+    <w:p>
+      <w:pPr>
+        <w:pStyle w:val="ad"/>
+        <w:numPr>
+          <w:ilvl w:val="0"/>
+          <w:numId w:val="3"/>
+        </w:numPr>
+        <w:ind w:firstLineChars="0"/>
+      </w:pPr>
+      <w:r>
+        <w:rPr>
+          <w:rFonts w:hint="eastAsia"/>
+        </w:rPr>
+        <w:t>查看分区：</w:t>
+      </w:r>
+    </w:p>
+    <w:p>
+      <w:pPr>
+        <w:pStyle w:val="ad"/>
+        <w:ind w:left="1140" w:firstLineChars="0" w:firstLine="0"/>
+      </w:pPr>
+      <w:r>
+        <w:rPr>
+          <w:rFonts w:hint="eastAsia"/>
+        </w:rPr>
+        <w:t># lsblk /dev/sda</w:t>
+      </w:r>
+    </w:p>
+    <w:p>
+      <w:pPr>
+        <w:pStyle w:val="ad"/>
+        <w:ind w:left="1140" w:firstLineChars="0" w:firstLine="0"/>
+      </w:pPr>
+      <w:r>
+        <w:rPr>
+          <w:rFonts w:ascii="宋体" w:eastAsia="宋体" w:hAnsi="宋体" w:cs="宋体"/>
+          <w:noProof/>
+          <w:kern w:val="0"/>
+          <w:sz w:val="24"/>
+          <w:szCs w:val="24"/>
+        </w:rPr>
+        <w:drawing>
+          <wp:inline distT="0" distB="0" distL="0" distR="0" wp14:anchorId="774257CC" wp14:editId="472F3136">
+            <wp:extent cx="4519863" cy="440540"/>
+            <wp:effectExtent l="0" t="0" r="0" b="0"/>
+            <wp:docPr id="12" name="图片 12" descr="C:\Users\78399\AppData\Roaming\Tencent\Users\783997762\QQ\WinTemp\RichOle\729`9O$~{UJ9_J25K[9D(53.png"/>
+            <wp:cNvGraphicFramePr>
+              <a:graphicFrameLocks xmlns:a="http://schemas.openxmlformats.org/drawingml/2006/main" noChangeAspect="1"/>
+            </wp:cNvGraphicFramePr>
+            <a:graphic xmlns:a="http://schemas.openxmlformats.org/drawingml/2006/main">
+              <a:graphicData uri="http://schemas.openxmlformats.org/drawingml/2006/picture">
+                <pic:pic xmlns:pic="http://schemas.openxmlformats.org/drawingml/2006/picture">
+                  <pic:nvPicPr>
+                    <pic:cNvPr id="0" name="Picture 13" descr="C:\Users\78399\AppData\Roaming\Tencent\Users\783997762\QQ\WinTemp\RichOle\729`9O$~{UJ9_J25K[9D(53.png"/>
+                    <pic:cNvPicPr>
+                      <a:picLocks noChangeAspect="1" noChangeArrowheads="1"/>
+                    </pic:cNvPicPr>
+                  </pic:nvPicPr>
+                  <pic:blipFill>
+                    <a:blip r:embed="rId11" cstate="print">
+                      <a:extLst>
+                        <a:ext uri="{28A0092B-C50C-407E-A947-70E740481C1C}">
+                          <a14:useLocalDpi xmlns:a14="http://schemas.microsoft.com/office/drawing/2010/main" val="0"/>
+                        </a:ext>
+                      </a:extLst>
+                    </a:blip>
+                    <a:srcRect/>
+                    <a:stretch>
+                      <a:fillRect/>
+                    </a:stretch>
+                  </pic:blipFill>
+                  <pic:spPr bwMode="auto">
+                    <a:xfrm>
+                      <a:off x="0" y="0"/>
+                      <a:ext cx="4621948" cy="450490"/>
+                    </a:xfrm>
+                    <a:prstGeom prst="rect">
+                      <a:avLst/>
+                    </a:prstGeom>
+                    <a:noFill/>
+                    <a:ln>
+                      <a:noFill/>
+                    </a:ln>
+                  </pic:spPr>
+                </pic:pic>
+              </a:graphicData>
+            </a:graphic>
+          </wp:inline>
+        </w:drawing>
+      </w:r>
+    </w:p>
+    <w:p>
+      <w:pPr>
+        <w:pStyle w:val="ad"/>
+        <w:numPr>
+          <w:ilvl w:val="0"/>
+          <w:numId w:val="3"/>
+        </w:numPr>
+        <w:ind w:firstLineChars="0"/>
+      </w:pPr>
+      <w:r>
+        <w:rPr>
+          <w:rFonts w:hint="eastAsia"/>
+        </w:rPr>
+        <w:t>挂载</w:t>
+      </w:r>
+      <w:r>
+        <w:rPr>
+          <w:rFonts w:hint="eastAsia"/>
+        </w:rPr>
+        <w:t>/</w:t>
+      </w:r>
+      <w:r>
+        <w:rPr>
+          <w:rFonts w:hint="eastAsia"/>
+        </w:rPr>
+        <w:t>（根）：</w:t>
+      </w:r>
+    </w:p>
+    <w:p>
+      <w:pPr>
+        <w:pStyle w:val="ad"/>
+        <w:ind w:left="1140" w:firstLineChars="0" w:firstLine="0"/>
+      </w:pPr>
+      <w:r>
+        <w:rPr>
+          <w:rFonts w:hint="eastAsia"/>
+        </w:rPr>
+        <w:t># mount /dev/sda1 /mnt</w:t>
+      </w:r>
+    </w:p>
+    <w:p>
+      <w:pPr>
+        <w:pStyle w:val="ad"/>
+        <w:ind w:left="420" w:firstLineChars="0" w:firstLine="0"/>
+      </w:pPr>
+    </w:p>
+    <w:p>
+      <w:pPr>
+        <w:pStyle w:val="ad"/>
+        <w:numPr>
+          <w:ilvl w:val="0"/>
+          <w:numId w:val="1"/>
+        </w:numPr>
+        <w:ind w:firstLineChars="0"/>
+      </w:pPr>
+      <w:r>
+        <w:rPr>
+          <w:rFonts w:hint="eastAsia"/>
+        </w:rPr>
+        <w:t>Install pkg</w:t>
+      </w:r>
+    </w:p>
+    <w:p>
+      <w:pPr>
+        <w:pStyle w:val="ad"/>
+        <w:numPr>
+          <w:ilvl w:val="0"/>
+          <w:numId w:val="4"/>
+        </w:numPr>
+        <w:ind w:firstLineChars="0"/>
+      </w:pPr>
+      <w:r>
+        <w:rPr>
+          <w:rFonts w:hint="eastAsia"/>
+        </w:rPr>
+        <w:t>修改镜像源</w:t>
+      </w:r>
+      <w:r>
+        <w:rPr>
+          <w:rFonts w:hint="eastAsia"/>
+        </w:rPr>
+        <w:t>list</w:t>
+      </w:r>
+      <w:r>
+        <w:rPr>
+          <w:rFonts w:hint="eastAsia"/>
+        </w:rPr>
+        <w:t>：</w:t>
+      </w:r>
+    </w:p>
+    <w:p>
+      <w:pPr>
+        <w:pStyle w:val="ad"/>
+        <w:ind w:left="1140" w:firstLineChars="0" w:firstLine="0"/>
+      </w:pPr>
+      <w:r>
+        <w:rPr>
+          <w:rFonts w:hint="eastAsia"/>
+        </w:rPr>
+        <w:t xml:space="preserve"># </w:t>
+      </w:r>
+      <w:r>
+        <w:t>vi /etc/pacman.d/mirrorlist</w:t>
+      </w:r>
+    </w:p>
+    <w:p>
+      <w:pPr>
+        <w:pStyle w:val="ad"/>
+        <w:ind w:left="1140" w:firstLineChars="0" w:firstLine="0"/>
+      </w:pPr>
+      <w:r>
+        <w:rPr>
+          <w:rFonts w:ascii="宋体" w:eastAsia="宋体" w:hAnsi="宋体" w:cs="宋体"/>
+          <w:noProof/>
+          <w:kern w:val="0"/>
+          <w:sz w:val="24"/>
+          <w:szCs w:val="24"/>
+        </w:rPr>
+        <w:drawing>
+          <wp:inline distT="0" distB="0" distL="0" distR="0" wp14:anchorId="6B8D368B" wp14:editId="23725A93">
+            <wp:extent cx="4519295" cy="533217"/>
+            <wp:effectExtent l="0" t="0" r="0" b="0"/>
+            <wp:docPr id="6" name="图片 10" descr="C:\Documents and Settings\hexu\Application Data\Tencent\Users\783997762\QQ\WinTemp\RichOle\F0UXXZIW_FS(EKX7CI7KHCI.jpg"/>
+            <wp:cNvGraphicFramePr>
+              <a:graphicFrameLocks xmlns:a="http://schemas.openxmlformats.org/drawingml/2006/main" noChangeAspect="1"/>
+            </wp:cNvGraphicFramePr>
+            <a:graphic xmlns:a="http://schemas.openxmlformats.org/drawingml/2006/main">
+              <a:graphicData uri="http://schemas.openxmlformats.org/drawingml/2006/picture">
+                <pic:pic xmlns:pic="http://schemas.openxmlformats.org/drawingml/2006/picture">
+                  <pic:nvPicPr>
+                    <pic:cNvPr id="0" name="Picture 10" descr="C:\Documents and Settings\hexu\Application Data\Tencent\Users\783997762\QQ\WinTemp\RichOle\F0UXXZIW_FS(EKX7CI7KHCI.jpg"/>
+                    <pic:cNvPicPr>
+                      <a:picLocks noChangeAspect="1" noChangeArrowheads="1"/>
+                    </pic:cNvPicPr>
+                  </pic:nvPicPr>
+                  <pic:blipFill>
+                    <a:blip r:embed="rId12"/>
+                    <a:srcRect/>
+                    <a:stretch>
+                      <a:fillRect/>
+                    </a:stretch>
+                  </pic:blipFill>
+                  <pic:spPr bwMode="auto">
+                    <a:xfrm>
+                      <a:off x="0" y="0"/>
+                      <a:ext cx="4758957" cy="561494"/>
                     </a:xfrm>
                     <a:prstGeom prst="rect">
                       <a:avLst/>
@@ -191,87 +751,9 @@
     <w:p>
       <w:pPr>
         <w:pStyle w:val="ad"/>
-        <w:ind w:left="1140" w:firstLineChars="0" w:firstLine="0"/>
-      </w:pPr>
-      <w:r>
-        <w:rPr>
-          <w:rFonts w:hint="eastAsia"/>
-        </w:rPr>
-        <w:t>/dev/sda1</w:t>
-      </w:r>
-      <w:r>
-        <w:rPr>
-          <w:rFonts w:hint="eastAsia"/>
-        </w:rPr>
-        <w:t>给</w:t>
-      </w:r>
-      <w:r>
-        <w:rPr>
-          <w:rFonts w:hint="eastAsia"/>
-        </w:rPr>
-        <w:t>/</w:t>
-      </w:r>
-      <w:r>
-        <w:rPr>
-          <w:rFonts w:hint="eastAsia"/>
-        </w:rPr>
-        <w:t>（根）</w:t>
-      </w:r>
-    </w:p>
-    <w:p>
-      <w:pPr>
-        <w:pStyle w:val="ad"/>
-        <w:ind w:left="1140" w:firstLineChars="0" w:firstLine="0"/>
-      </w:pPr>
-      <w:r>
-        <w:rPr>
-          <w:rFonts w:hint="eastAsia"/>
-        </w:rPr>
-        <w:t>/dev/sda2</w:t>
-      </w:r>
-      <w:r>
-        <w:rPr>
-          <w:rFonts w:hint="eastAsia"/>
-        </w:rPr>
-        <w:t>给</w:t>
-      </w:r>
-      <w:r>
-        <w:rPr>
-          <w:rFonts w:hint="eastAsia"/>
-        </w:rPr>
-        <w:t>swap</w:t>
-      </w:r>
-    </w:p>
-    <w:p>
-      <w:pPr>
-        <w:pStyle w:val="ad"/>
-        <w:ind w:left="1140" w:firstLineChars="0" w:firstLine="0"/>
-      </w:pPr>
-      <w:r>
-        <w:rPr>
-          <w:rFonts w:hint="eastAsia"/>
-        </w:rPr>
-        <w:t>/dev/sda3</w:t>
-      </w:r>
-      <w:r>
-        <w:rPr>
-          <w:rFonts w:hint="eastAsia"/>
-        </w:rPr>
-        <w:t>给</w:t>
-      </w:r>
-      <w:r>
-        <w:rPr>
-          <w:rFonts w:hint="eastAsia"/>
-        </w:rPr>
-        <w:t>data</w:t>
-      </w:r>
-    </w:p>
-    <w:p>
-      <w:pPr>
-        <w:pStyle w:val="ad"/>
         <w:numPr>
           <w:ilvl w:val="0"/>
-          <w:numId w:val="2"/>
+          <w:numId w:val="4"/>
         </w:numPr>
         <w:ind w:firstLineChars="0"/>
       </w:pPr>
@@ -279,134 +761,51 @@
         <w:rPr>
           <w:rFonts w:hint="eastAsia"/>
         </w:rPr>
-        <w:t>格式化文件系统：</w:t>
-      </w:r>
-    </w:p>
-    <w:p>
-      <w:pPr>
-        <w:ind w:left="1140"/>
-      </w:pPr>
-      <w:r>
-        <w:rPr>
-          <w:rFonts w:hint="eastAsia"/>
-        </w:rPr>
-        <w:t># mkfs.xfs /dev/sda1</w:t>
-      </w:r>
-    </w:p>
-    <w:p>
-      <w:pPr>
-        <w:ind w:left="1140"/>
-      </w:pPr>
-      <w:r>
-        <w:rPr>
-          <w:rFonts w:hint="eastAsia"/>
-        </w:rPr>
-        <w:t># mkfs.xfs /dev/sda3</w:t>
-      </w:r>
-    </w:p>
-    <w:p>
-      <w:pPr>
-        <w:pStyle w:val="ad"/>
-        <w:numPr>
-          <w:ilvl w:val="0"/>
-          <w:numId w:val="2"/>
-        </w:numPr>
-        <w:ind w:firstLineChars="0"/>
-      </w:pPr>
-      <w:r>
-        <w:rPr>
-          <w:rFonts w:hint="eastAsia"/>
-        </w:rPr>
-        <w:t>创建</w:t>
-      </w:r>
-      <w:r>
-        <w:rPr>
-          <w:rFonts w:hint="eastAsia"/>
-        </w:rPr>
-        <w:t>swap</w:t>
-      </w:r>
-      <w:r>
-        <w:rPr>
-          <w:rFonts w:hint="eastAsia"/>
-        </w:rPr>
-        <w:t>分区</w:t>
+        <w:t>同步镜像源数据库：</w:t>
       </w:r>
     </w:p>
     <w:p>
       <w:pPr>
         <w:pStyle w:val="ad"/>
         <w:ind w:left="1140" w:firstLineChars="0" w:firstLine="0"/>
-      </w:pPr>
-      <w:r>
-        <w:rPr>
-          <w:rFonts w:hint="eastAsia"/>
-        </w:rPr>
-        <w:t># mkswap /dev/sda2&amp;&amp;swapon /dev/sda2</w:t>
-      </w:r>
-    </w:p>
-    <w:p/>
-    <w:p>
-      <w:pPr>
-        <w:pStyle w:val="ad"/>
-        <w:numPr>
-          <w:ilvl w:val="0"/>
-          <w:numId w:val="1"/>
-        </w:numPr>
-        <w:ind w:firstLineChars="0"/>
-      </w:pPr>
-      <w:r>
-        <w:rPr>
-          <w:rFonts w:hint="eastAsia"/>
-        </w:rPr>
-        <w:t>Mount</w:t>
-      </w:r>
-    </w:p>
-    <w:p>
-      <w:pPr>
-        <w:pStyle w:val="ad"/>
-        <w:numPr>
-          <w:ilvl w:val="0"/>
-          <w:numId w:val="3"/>
-        </w:numPr>
-        <w:ind w:firstLineChars="0"/>
-      </w:pPr>
-      <w:r>
-        <w:rPr>
-          <w:rFonts w:hint="eastAsia"/>
-        </w:rPr>
-        <w:t>查看分区：</w:t>
-      </w:r>
-    </w:p>
-    <w:p>
-      <w:pPr>
-        <w:pStyle w:val="ad"/>
+        <w:outlineLvl w:val="0"/>
+      </w:pPr>
+      <w:r>
+        <w:rPr>
+          <w:rFonts w:hint="eastAsia"/>
+        </w:rPr>
+        <w:t xml:space="preserve"># </w:t>
+      </w:r>
+      <w:bookmarkStart w:id="0" w:name="OLE_LINK1"/>
+      <w:bookmarkStart w:id="1" w:name="OLE_LINK2"/>
+      <w:r>
+        <w:t>pacman -Syy</w:t>
+      </w:r>
+      <w:bookmarkEnd w:id="0"/>
+      <w:bookmarkEnd w:id="1"/>
+    </w:p>
+    <w:p>
+      <w:pPr>
+        <w:pStyle w:val="ad"/>
+        <w:widowControl/>
         <w:ind w:left="1140" w:firstLineChars="0" w:firstLine="0"/>
-      </w:pPr>
-      <w:r>
-        <w:rPr>
-          <w:rFonts w:hint="eastAsia"/>
-        </w:rPr>
-        <w:t># lsblk /dev/sda</w:t>
-      </w:r>
-    </w:p>
-    <w:p>
-      <w:pPr>
-        <w:pStyle w:val="ad"/>
-        <w:ind w:left="1140" w:firstLineChars="0" w:firstLine="0"/>
-      </w:pPr>
-      <w:r>
+        <w:jc w:val="left"/>
         <w:rPr>
           <w:rFonts w:ascii="宋体" w:eastAsia="宋体" w:hAnsi="宋体" w:cs="宋体"/>
-          <w:noProof/>
           <w:kern w:val="0"/>
           <w:sz w:val="24"/>
           <w:szCs w:val="24"/>
         </w:rPr>
+      </w:pPr>
+      <w:r>
+        <w:rPr>
+          <w:noProof/>
+        </w:rPr>
         <w:drawing>
-          <wp:inline distT="0" distB="0" distL="0" distR="0" wp14:anchorId="4A6DCD01" wp14:editId="715E80B1">
-            <wp:extent cx="5274310" cy="647065"/>
+          <wp:inline distT="0" distB="0" distL="0" distR="0" wp14:anchorId="627FBF0F" wp14:editId="59D18282">
+            <wp:extent cx="4511842" cy="758827"/>
             <wp:effectExtent l="0" t="0" r="0" b="0"/>
-            <wp:docPr id="19" name="图片 17" descr="C:\Documents and Settings\hexu\Application Data\Tencent\Users\783997762\QQ\WinTemp\RichOle\9WXT2UOT}5@1{)`IWBV{{VU.jpg"/>
+            <wp:docPr id="7" name="图片 12" descr="C:\Documents and Settings\hexu\Application Data\Tencent\Users\783997762\QQ\WinTemp\RichOle\3Y27]L}MOAA~T{@N[7MUN98.jpg"/>
             <wp:cNvGraphicFramePr>
               <a:graphicFrameLocks xmlns:a="http://schemas.openxmlformats.org/drawingml/2006/main" noChangeAspect="1"/>
             </wp:cNvGraphicFramePr>
@@ -414,13 +813,13 @@
               <a:graphicData uri="http://schemas.openxmlformats.org/drawingml/2006/picture">
                 <pic:pic xmlns:pic="http://schemas.openxmlformats.org/drawingml/2006/picture">
                   <pic:nvPicPr>
-                    <pic:cNvPr id="0" name="Picture 17" descr="C:\Documents and Settings\hexu\Application Data\Tencent\Users\783997762\QQ\WinTemp\RichOle\9WXT2UOT}5@1{)`IWBV{{VU.jpg"/>
+                    <pic:cNvPr id="0" name="Picture 12" descr="C:\Documents and Settings\hexu\Application Data\Tencent\Users\783997762\QQ\WinTemp\RichOle\3Y27]L}MOAA~T{@N[7MUN98.jpg"/>
                     <pic:cNvPicPr>
                       <a:picLocks noChangeAspect="1" noChangeArrowheads="1"/>
                     </pic:cNvPicPr>
                   </pic:nvPicPr>
                   <pic:blipFill>
-                    <a:blip r:embed="rId9"/>
+                    <a:blip r:embed="rId13"/>
                     <a:srcRect/>
                     <a:stretch>
                       <a:fillRect/>
@@ -429,7 +828,7 @@
                   <pic:spPr bwMode="auto">
                     <a:xfrm>
                       <a:off x="0" y="0"/>
-                      <a:ext cx="5274310" cy="647065"/>
+                      <a:ext cx="4596890" cy="773131"/>
                     </a:xfrm>
                     <a:prstGeom prst="rect">
                       <a:avLst/>
@@ -454,7 +853,7 @@
         <w:pStyle w:val="ad"/>
         <w:numPr>
           <w:ilvl w:val="0"/>
-          <w:numId w:val="3"/>
+          <w:numId w:val="4"/>
         </w:numPr>
         <w:ind w:firstLineChars="0"/>
       </w:pPr>
@@ -462,19 +861,7 @@
         <w:rPr>
           <w:rFonts w:hint="eastAsia"/>
         </w:rPr>
-        <w:t>挂载</w:t>
-      </w:r>
-      <w:r>
-        <w:rPr>
-          <w:rFonts w:hint="eastAsia"/>
-        </w:rPr>
-        <w:t>/</w:t>
-      </w:r>
-      <w:r>
-        <w:rPr>
-          <w:rFonts w:hint="eastAsia"/>
-        </w:rPr>
-        <w:t>（根）：</w:t>
+        <w:t>安装系统组件：</w:t>
       </w:r>
     </w:p>
     <w:p>
@@ -486,7 +873,7 @@
         <w:rPr>
           <w:rFonts w:hint="eastAsia"/>
         </w:rPr>
-        <w:t># mount /dev/sda1 /mnt</w:t>
+        <w:t># pacstrap /mnt base base-devel</w:t>
       </w:r>
     </w:p>
     <w:p>
@@ -494,7 +881,7 @@
         <w:pStyle w:val="ad"/>
         <w:numPr>
           <w:ilvl w:val="0"/>
-          <w:numId w:val="3"/>
+          <w:numId w:val="4"/>
         </w:numPr>
         <w:ind w:firstLineChars="0"/>
       </w:pPr>
@@ -502,13 +889,13 @@
         <w:rPr>
           <w:rFonts w:hint="eastAsia"/>
         </w:rPr>
-        <w:t>挂载</w:t>
-      </w:r>
-      <w:r>
-        <w:rPr>
-          <w:rFonts w:hint="eastAsia"/>
-        </w:rPr>
-        <w:t>data</w:t>
+        <w:t>安装</w:t>
+      </w:r>
+      <w:r>
+        <w:rPr>
+          <w:rFonts w:hint="eastAsia"/>
+        </w:rPr>
+        <w:t>grub</w:t>
       </w:r>
       <w:r>
         <w:rPr>
@@ -526,24 +913,10 @@
         <w:rPr>
           <w:rFonts w:hint="eastAsia"/>
         </w:rPr>
-        <w:t xml:space="preserve"># mkdir /mnt/data &amp;&amp; mount </w:t>
-      </w:r>
-      <w:r>
-        <w:t>/dev/sd</w:t>
-      </w:r>
-      <w:r>
-        <w:rPr>
-          <w:rFonts w:hint="eastAsia"/>
-        </w:rPr>
-        <w:t>a3 /mnt/data</w:t>
-      </w:r>
-    </w:p>
-    <w:p>
-      <w:pPr>
-        <w:pStyle w:val="ad"/>
-        <w:ind w:left="420" w:firstLineChars="0" w:firstLine="0"/>
-      </w:pPr>
-    </w:p>
+        <w:t># pacstrap /mnt grub-bios</w:t>
+      </w:r>
+    </w:p>
+    <w:p/>
     <w:p>
       <w:pPr>
         <w:pStyle w:val="ad"/>
@@ -557,29 +930,13 @@
         <w:rPr>
           <w:rFonts w:hint="eastAsia"/>
         </w:rPr>
-        <w:t>Install pkg</w:t>
-      </w:r>
-    </w:p>
-    <w:p>
-      <w:pPr>
-        <w:pStyle w:val="ad"/>
-        <w:numPr>
-          <w:ilvl w:val="0"/>
-          <w:numId w:val="4"/>
-        </w:numPr>
-        <w:ind w:firstLineChars="0"/>
-      </w:pPr>
-      <w:r>
-        <w:rPr>
-          <w:rFonts w:hint="eastAsia"/>
-        </w:rPr>
-        <w:t>修改镜像源</w:t>
-      </w:r>
-      <w:r>
-        <w:rPr>
-          <w:rFonts w:hint="eastAsia"/>
-        </w:rPr>
-        <w:t>list</w:t>
+        <w:t>生成</w:t>
+      </w:r>
+      <w:r>
+        <w:rPr>
+          <w:rFonts w:hint="eastAsia"/>
+        </w:rPr>
+        <w:t>fstab</w:t>
       </w:r>
       <w:r>
         <w:rPr>
@@ -591,245 +948,37 @@
     <w:p>
       <w:pPr>
         <w:pStyle w:val="ad"/>
-        <w:ind w:left="1140" w:firstLineChars="0" w:firstLine="0"/>
-      </w:pPr>
-      <w:r>
-        <w:rPr>
-          <w:rFonts w:hint="eastAsia"/>
-        </w:rPr>
-        <w:t xml:space="preserve"># </w:t>
-      </w:r>
-      <w:r>
-        <w:t>vi /etc/pacman.d/mirrorlist</w:t>
-      </w:r>
-    </w:p>
-    <w:p>
-      <w:pPr>
-        <w:pStyle w:val="ad"/>
-        <w:ind w:left="1140" w:firstLineChars="0" w:firstLine="0"/>
-      </w:pPr>
-      <w:r>
-        <w:rPr>
-          <w:rFonts w:ascii="宋体" w:eastAsia="宋体" w:hAnsi="宋体" w:cs="宋体"/>
-          <w:noProof/>
-          <w:kern w:val="0"/>
-          <w:sz w:val="24"/>
-          <w:szCs w:val="24"/>
-        </w:rPr>
-        <w:drawing>
-          <wp:inline distT="0" distB="0" distL="0" distR="0" wp14:anchorId="6B8D368B" wp14:editId="23725A93">
-            <wp:extent cx="5274310" cy="622300"/>
-            <wp:effectExtent l="0" t="0" r="0" b="0"/>
-            <wp:docPr id="6" name="图片 10" descr="C:\Documents and Settings\hexu\Application Data\Tencent\Users\783997762\QQ\WinTemp\RichOle\F0UXXZIW_FS(EKX7CI7KHCI.jpg"/>
-            <wp:cNvGraphicFramePr>
-              <a:graphicFrameLocks xmlns:a="http://schemas.openxmlformats.org/drawingml/2006/main" noChangeAspect="1"/>
-            </wp:cNvGraphicFramePr>
-            <a:graphic xmlns:a="http://schemas.openxmlformats.org/drawingml/2006/main">
-              <a:graphicData uri="http://schemas.openxmlformats.org/drawingml/2006/picture">
-                <pic:pic xmlns:pic="http://schemas.openxmlformats.org/drawingml/2006/picture">
-                  <pic:nvPicPr>
-                    <pic:cNvPr id="0" name="Picture 10" descr="C:\Documents and Settings\hexu\Application Data\Tencent\Users\783997762\QQ\WinTemp\RichOle\F0UXXZIW_FS(EKX7CI7KHCI.jpg"/>
-                    <pic:cNvPicPr>
-                      <a:picLocks noChangeAspect="1" noChangeArrowheads="1"/>
-                    </pic:cNvPicPr>
-                  </pic:nvPicPr>
-                  <pic:blipFill>
-                    <a:blip r:embed="rId10"/>
-                    <a:srcRect/>
-                    <a:stretch>
-                      <a:fillRect/>
-                    </a:stretch>
-                  </pic:blipFill>
-                  <pic:spPr bwMode="auto">
-                    <a:xfrm>
-                      <a:off x="0" y="0"/>
-                      <a:ext cx="5274310" cy="622300"/>
-                    </a:xfrm>
-                    <a:prstGeom prst="rect">
-                      <a:avLst/>
-                    </a:prstGeom>
-                    <a:noFill/>
-                    <a:ln w="9525">
-                      <a:noFill/>
-                      <a:miter lim="800000"/>
-                      <a:headEnd/>
-                      <a:tailEnd/>
-                    </a:ln>
-                  </pic:spPr>
-                </pic:pic>
-              </a:graphicData>
-            </a:graphic>
-          </wp:inline>
-        </w:drawing>
-      </w:r>
-    </w:p>
-    <w:p>
-      <w:pPr>
-        <w:pStyle w:val="ad"/>
-        <w:numPr>
-          <w:ilvl w:val="0"/>
-          <w:numId w:val="4"/>
-        </w:numPr>
-        <w:ind w:firstLineChars="0"/>
-      </w:pPr>
-      <w:r>
-        <w:rPr>
-          <w:rFonts w:hint="eastAsia"/>
-        </w:rPr>
-        <w:t>同步镜像源数据库：</w:t>
-      </w:r>
-    </w:p>
-    <w:p>
-      <w:pPr>
-        <w:pStyle w:val="ad"/>
-        <w:ind w:left="1140" w:firstLineChars="0" w:firstLine="0"/>
-        <w:outlineLvl w:val="0"/>
-      </w:pPr>
-      <w:r>
-        <w:rPr>
-          <w:rFonts w:hint="eastAsia"/>
-        </w:rPr>
-        <w:t xml:space="preserve"># </w:t>
-      </w:r>
-      <w:bookmarkStart w:id="0" w:name="OLE_LINK1"/>
-      <w:bookmarkStart w:id="1" w:name="OLE_LINK2"/>
-      <w:r>
-        <w:t>pacman -Syy</w:t>
-      </w:r>
-      <w:bookmarkEnd w:id="0"/>
-      <w:bookmarkEnd w:id="1"/>
-    </w:p>
-    <w:p>
-      <w:pPr>
-        <w:pStyle w:val="ad"/>
-        <w:widowControl/>
-        <w:ind w:left="1140" w:firstLineChars="0" w:firstLine="0"/>
-        <w:jc w:val="left"/>
-        <w:rPr>
-          <w:rFonts w:ascii="宋体" w:eastAsia="宋体" w:hAnsi="宋体" w:cs="宋体"/>
-          <w:kern w:val="0"/>
-          <w:sz w:val="24"/>
-          <w:szCs w:val="24"/>
-        </w:rPr>
-      </w:pPr>
-      <w:r>
-        <w:rPr>
-          <w:noProof/>
-        </w:rPr>
-        <w:lastRenderedPageBreak/>
-        <w:drawing>
-          <wp:inline distT="0" distB="0" distL="0" distR="0" wp14:anchorId="627FBF0F" wp14:editId="59D18282">
-            <wp:extent cx="5274310" cy="887063"/>
-            <wp:effectExtent l="19050" t="0" r="2540" b="0"/>
-            <wp:docPr id="7" name="图片 12" descr="C:\Documents and Settings\hexu\Application Data\Tencent\Users\783997762\QQ\WinTemp\RichOle\3Y27]L}MOAA~T{@N[7MUN98.jpg"/>
-            <wp:cNvGraphicFramePr>
-              <a:graphicFrameLocks xmlns:a="http://schemas.openxmlformats.org/drawingml/2006/main" noChangeAspect="1"/>
-            </wp:cNvGraphicFramePr>
-            <a:graphic xmlns:a="http://schemas.openxmlformats.org/drawingml/2006/main">
-              <a:graphicData uri="http://schemas.openxmlformats.org/drawingml/2006/picture">
-                <pic:pic xmlns:pic="http://schemas.openxmlformats.org/drawingml/2006/picture">
-                  <pic:nvPicPr>
-                    <pic:cNvPr id="0" name="Picture 12" descr="C:\Documents and Settings\hexu\Application Data\Tencent\Users\783997762\QQ\WinTemp\RichOle\3Y27]L}MOAA~T{@N[7MUN98.jpg"/>
-                    <pic:cNvPicPr>
-                      <a:picLocks noChangeAspect="1" noChangeArrowheads="1"/>
-                    </pic:cNvPicPr>
-                  </pic:nvPicPr>
-                  <pic:blipFill>
-                    <a:blip r:embed="rId11"/>
-                    <a:srcRect/>
-                    <a:stretch>
-                      <a:fillRect/>
-                    </a:stretch>
-                  </pic:blipFill>
-                  <pic:spPr bwMode="auto">
-                    <a:xfrm>
-                      <a:off x="0" y="0"/>
-                      <a:ext cx="5274310" cy="887063"/>
-                    </a:xfrm>
-                    <a:prstGeom prst="rect">
-                      <a:avLst/>
-                    </a:prstGeom>
-                    <a:noFill/>
-                    <a:ln w="9525">
-                      <a:noFill/>
-                      <a:miter lim="800000"/>
-                      <a:headEnd/>
-                      <a:tailEnd/>
-                    </a:ln>
-                  </pic:spPr>
-                </pic:pic>
-              </a:graphicData>
-            </a:graphic>
-          </wp:inline>
-        </w:drawing>
-      </w:r>
-    </w:p>
-    <w:p>
-      <w:pPr>
-        <w:pStyle w:val="ad"/>
-        <w:numPr>
-          <w:ilvl w:val="0"/>
-          <w:numId w:val="4"/>
-        </w:numPr>
-        <w:ind w:firstLineChars="0"/>
-      </w:pPr>
-      <w:r>
-        <w:rPr>
-          <w:rFonts w:hint="eastAsia"/>
-        </w:rPr>
-        <w:t>安装系统组件：</w:t>
-      </w:r>
-    </w:p>
-    <w:p>
-      <w:pPr>
-        <w:pStyle w:val="ad"/>
-        <w:ind w:left="1140" w:firstLineChars="0" w:firstLine="0"/>
-      </w:pPr>
-      <w:r>
-        <w:rPr>
-          <w:rFonts w:hint="eastAsia"/>
-        </w:rPr>
-        <w:t># pacstrap /mnt base base-devel</w:t>
-      </w:r>
-    </w:p>
-    <w:p>
-      <w:pPr>
-        <w:pStyle w:val="ad"/>
-        <w:numPr>
-          <w:ilvl w:val="0"/>
-          <w:numId w:val="4"/>
-        </w:numPr>
-        <w:ind w:firstLineChars="0"/>
-      </w:pPr>
-      <w:r>
-        <w:rPr>
-          <w:rFonts w:hint="eastAsia"/>
-        </w:rPr>
-        <w:t>安装</w:t>
-      </w:r>
-      <w:r>
-        <w:rPr>
-          <w:rFonts w:hint="eastAsia"/>
-        </w:rPr>
-        <w:t>grub</w:t>
-      </w:r>
-      <w:r>
-        <w:rPr>
-          <w:rFonts w:hint="eastAsia"/>
-        </w:rPr>
-        <w:t>：</w:t>
-      </w:r>
-    </w:p>
-    <w:p>
-      <w:pPr>
-        <w:pStyle w:val="ad"/>
-        <w:ind w:left="1140" w:firstLineChars="0" w:firstLine="0"/>
-      </w:pPr>
-      <w:r>
-        <w:rPr>
-          <w:rFonts w:hint="eastAsia"/>
-        </w:rPr>
-        <w:t># pacstrap /mnt grub-bios</w:t>
+        <w:ind w:left="420" w:firstLineChars="0" w:firstLine="0"/>
+      </w:pPr>
+      <w:r>
+        <w:rPr>
+          <w:rFonts w:hint="eastAsia"/>
+        </w:rPr>
+        <w:t># genfstab</w:t>
+      </w:r>
+      <w:r>
+        <w:rPr>
+          <w:rFonts w:hint="eastAsia"/>
+        </w:rPr>
+        <w:t xml:space="preserve"> -U</w:t>
+      </w:r>
+      <w:r>
+        <w:rPr>
+          <w:rFonts w:hint="eastAsia"/>
+        </w:rPr>
+        <w:t xml:space="preserve"> </w:t>
+      </w:r>
+      <w:r>
+        <w:rPr>
+          <w:rFonts w:hint="eastAsia"/>
+        </w:rPr>
+        <w:t>-</w:t>
+      </w:r>
+      <w:r>
+        <w:rPr>
+          <w:rFonts w:hint="eastAsia"/>
+        </w:rPr>
+        <w:t>p /mnt&gt;&gt; /mnt/etc/fstab</w:t>
       </w:r>
     </w:p>
     <w:p/>
@@ -846,19 +995,7 @@
         <w:rPr>
           <w:rFonts w:hint="eastAsia"/>
         </w:rPr>
-        <w:t>生成</w:t>
-      </w:r>
-      <w:r>
-        <w:rPr>
-          <w:rFonts w:hint="eastAsia"/>
-        </w:rPr>
-        <w:t>fstab</w:t>
-      </w:r>
-      <w:r>
-        <w:rPr>
-          <w:rFonts w:hint="eastAsia"/>
-        </w:rPr>
-        <w:t>：</w:t>
+        <w:t>进入新系统：</w:t>
       </w:r>
     </w:p>
     <w:p>
@@ -870,31 +1007,7 @@
         <w:rPr>
           <w:rFonts w:hint="eastAsia"/>
         </w:rPr>
-        <w:t># genfstab</w:t>
-      </w:r>
-      <w:r>
-        <w:rPr>
-          <w:rFonts w:hint="eastAsia"/>
-        </w:rPr>
-        <w:t xml:space="preserve"> -U</w:t>
-      </w:r>
-      <w:r>
-        <w:rPr>
-          <w:rFonts w:hint="eastAsia"/>
-        </w:rPr>
-        <w:t xml:space="preserve"> </w:t>
-      </w:r>
-      <w:r>
-        <w:rPr>
-          <w:rFonts w:hint="eastAsia"/>
-        </w:rPr>
-        <w:t>-</w:t>
-      </w:r>
-      <w:r>
-        <w:rPr>
-          <w:rFonts w:hint="eastAsia"/>
-        </w:rPr>
-        <w:t>p /mnt&gt;&gt; /mnt/etc/fstab</w:t>
+        <w:t># arch-chroot /mnt /bin/bash</w:t>
       </w:r>
     </w:p>
     <w:p/>
@@ -908,10 +1021,7 @@
         <w:ind w:firstLineChars="0"/>
       </w:pPr>
       <w:r>
-        <w:rPr>
-          <w:rFonts w:hint="eastAsia"/>
-        </w:rPr>
-        <w:t>进入新系统：</w:t>
+        <w:t>Hostname</w:t>
       </w:r>
     </w:p>
     <w:p>
@@ -923,7 +1033,31 @@
         <w:rPr>
           <w:rFonts w:hint="eastAsia"/>
         </w:rPr>
-        <w:t># arch-chroot /mnt /bin/bash</w:t>
+        <w:t>修改</w:t>
+      </w:r>
+      <w:r>
+        <w:rPr>
+          <w:rFonts w:hint="eastAsia"/>
+        </w:rPr>
+        <w:t>hostname</w:t>
+      </w:r>
+      <w:r>
+        <w:rPr>
+          <w:rFonts w:hint="eastAsia"/>
+        </w:rPr>
+        <w:t>：</w:t>
+      </w:r>
+    </w:p>
+    <w:p>
+      <w:pPr>
+        <w:pStyle w:val="ad"/>
+        <w:ind w:left="420" w:firstLineChars="0" w:firstLine="0"/>
+      </w:pPr>
+      <w:r>
+        <w:rPr>
+          <w:rFonts w:hint="eastAsia"/>
+        </w:rPr>
+        <w:t># echo Arch &gt; /etc/hostname</w:t>
       </w:r>
     </w:p>
     <w:p/>
@@ -937,43 +1071,72 @@
         <w:ind w:firstLineChars="0"/>
       </w:pPr>
       <w:r>
-        <w:t>Hostname</w:t>
-      </w:r>
-    </w:p>
-    <w:p>
-      <w:pPr>
-        <w:pStyle w:val="ad"/>
-        <w:ind w:left="420" w:firstLineChars="0" w:firstLine="0"/>
-      </w:pPr>
-      <w:r>
-        <w:rPr>
-          <w:rFonts w:hint="eastAsia"/>
-        </w:rPr>
-        <w:t>修改</w:t>
-      </w:r>
-      <w:r>
-        <w:rPr>
-          <w:rFonts w:hint="eastAsia"/>
-        </w:rPr>
-        <w:t>hostname</w:t>
-      </w:r>
-      <w:r>
-        <w:rPr>
-          <w:rFonts w:hint="eastAsia"/>
-        </w:rPr>
-        <w:t>：</w:t>
-      </w:r>
-    </w:p>
-    <w:p>
-      <w:pPr>
-        <w:pStyle w:val="ad"/>
-        <w:ind w:left="420" w:firstLineChars="0" w:firstLine="0"/>
-      </w:pPr>
-      <w:r>
-        <w:rPr>
-          <w:rFonts w:hint="eastAsia"/>
-        </w:rPr>
-        <w:t># echo Arch &gt; /etc/hostname</w:t>
+        <w:t>Time</w:t>
+      </w:r>
+    </w:p>
+    <w:p>
+      <w:pPr>
+        <w:pStyle w:val="ad"/>
+        <w:numPr>
+          <w:ilvl w:val="0"/>
+          <w:numId w:val="5"/>
+        </w:numPr>
+        <w:ind w:firstLineChars="0"/>
+      </w:pPr>
+      <w:r>
+        <w:rPr>
+          <w:rFonts w:hint="eastAsia"/>
+        </w:rPr>
+        <w:t>设置本地时区：</w:t>
+      </w:r>
+    </w:p>
+    <w:p>
+      <w:pPr>
+        <w:pStyle w:val="ad"/>
+        <w:ind w:left="1140" w:firstLineChars="0" w:firstLine="0"/>
+      </w:pPr>
+      <w:r>
+        <w:rPr>
+          <w:rFonts w:hint="eastAsia"/>
+        </w:rPr>
+        <w:t># ln-sf /usr/share/zoneinfo/Asia/Shanghai /etc/localtime</w:t>
+      </w:r>
+    </w:p>
+    <w:p>
+      <w:pPr>
+        <w:pStyle w:val="ad"/>
+        <w:numPr>
+          <w:ilvl w:val="0"/>
+          <w:numId w:val="5"/>
+        </w:numPr>
+        <w:ind w:firstLineChars="0"/>
+      </w:pPr>
+      <w:r>
+        <w:rPr>
+          <w:rFonts w:hint="eastAsia"/>
+        </w:rPr>
+        <w:t>设置硬件时钟：</w:t>
+      </w:r>
+    </w:p>
+    <w:p>
+      <w:pPr>
+        <w:pStyle w:val="ad"/>
+        <w:ind w:left="1140" w:firstLineChars="0" w:firstLine="0"/>
+      </w:pPr>
+      <w:r>
+        <w:rPr>
+          <w:rFonts w:hint="eastAsia"/>
+        </w:rPr>
+        <w:t xml:space="preserve"># hwclock --systohc </w:t>
+      </w:r>
+      <w:r>
+        <w:t>--</w:t>
+      </w:r>
+      <w:r>
+        <w:rPr>
+          <w:rFonts w:hint="eastAsia"/>
+        </w:rPr>
+        <w:t>utc</w:t>
       </w:r>
     </w:p>
     <w:p/>
@@ -987,7 +1150,10 @@
         <w:ind w:firstLineChars="0"/>
       </w:pPr>
       <w:r>
-        <w:t>Time</w:t>
+        <w:rPr>
+          <w:rFonts w:hint="eastAsia"/>
+        </w:rPr>
+        <w:t>Locale</w:t>
       </w:r>
     </w:p>
     <w:p>
@@ -995,7 +1161,7 @@
         <w:pStyle w:val="ad"/>
         <w:numPr>
           <w:ilvl w:val="0"/>
-          <w:numId w:val="5"/>
+          <w:numId w:val="6"/>
         </w:numPr>
         <w:ind w:firstLineChars="0"/>
       </w:pPr>
@@ -1003,19 +1169,83 @@
         <w:rPr>
           <w:rFonts w:hint="eastAsia"/>
         </w:rPr>
-        <w:t>设置本地时区：</w:t>
-      </w:r>
-    </w:p>
-    <w:p>
-      <w:pPr>
-        <w:pStyle w:val="ad"/>
+        <w:t>修改</w:t>
+      </w:r>
+      <w:r>
+        <w:rPr>
+          <w:rFonts w:hint="eastAsia"/>
+        </w:rPr>
+        <w:t>locale.gen</w:t>
+      </w:r>
+    </w:p>
+    <w:p>
+      <w:pPr>
+        <w:pStyle w:val="ad"/>
+        <w:pBdr>
+          <w:bottom w:val="single" w:sz="12" w:space="1" w:color="auto"/>
+        </w:pBdr>
         <w:ind w:left="1140" w:firstLineChars="0" w:firstLine="0"/>
       </w:pPr>
       <w:r>
         <w:rPr>
           <w:rFonts w:hint="eastAsia"/>
         </w:rPr>
-        <w:t># ln-sf /usr/share/zoneinfo/Asia/Shanghai /etc/localtime</w:t>
+        <w:lastRenderedPageBreak/>
+        <w:t># vi /etc/locale.gen</w:t>
+      </w:r>
+    </w:p>
+    <w:p>
+      <w:pPr>
+        <w:pStyle w:val="ad"/>
+        <w:ind w:left="1140" w:firstLineChars="0" w:firstLine="0"/>
+      </w:pPr>
+      <w:r>
+        <w:t>en_US.UTF-8 UTF-8</w:t>
+      </w:r>
+    </w:p>
+    <w:p>
+      <w:pPr>
+        <w:pStyle w:val="ad"/>
+        <w:ind w:left="1140" w:firstLineChars="0" w:firstLine="0"/>
+      </w:pPr>
+    </w:p>
+    <w:p>
+      <w:pPr>
+        <w:pStyle w:val="ad"/>
+        <w:ind w:left="1140" w:firstLineChars="0" w:firstLine="0"/>
+      </w:pPr>
+      <w:r>
+        <w:t>zh_CN.GB18030 GB18030</w:t>
+      </w:r>
+    </w:p>
+    <w:p>
+      <w:pPr>
+        <w:pStyle w:val="ad"/>
+        <w:ind w:left="1140" w:firstLineChars="0" w:firstLine="0"/>
+      </w:pPr>
+      <w:r>
+        <w:t>zh_CN.GBK GBK</w:t>
+      </w:r>
+    </w:p>
+    <w:p>
+      <w:pPr>
+        <w:pStyle w:val="ad"/>
+        <w:ind w:left="1140" w:firstLineChars="0" w:firstLine="0"/>
+      </w:pPr>
+      <w:r>
+        <w:t>zh_CN.UTF-8 UTF-8</w:t>
+      </w:r>
+    </w:p>
+    <w:p>
+      <w:pPr>
+        <w:pStyle w:val="ad"/>
+        <w:pBdr>
+          <w:bottom w:val="single" w:sz="12" w:space="1" w:color="auto"/>
+        </w:pBdr>
+        <w:ind w:left="1140" w:firstLineChars="0" w:firstLine="0"/>
+      </w:pPr>
+      <w:r>
+        <w:t>zh_CN GB2312</w:t>
       </w:r>
     </w:p>
     <w:p>
@@ -1023,7 +1253,7 @@
         <w:pStyle w:val="ad"/>
         <w:numPr>
           <w:ilvl w:val="0"/>
-          <w:numId w:val="5"/>
+          <w:numId w:val="6"/>
         </w:numPr>
         <w:ind w:firstLineChars="0"/>
       </w:pPr>
@@ -1031,7 +1261,13 @@
         <w:rPr>
           <w:rFonts w:hint="eastAsia"/>
         </w:rPr>
-        <w:t>设置硬件时钟：</w:t>
+        <w:t>生成</w:t>
+      </w:r>
+      <w:r>
+        <w:rPr>
+          <w:rFonts w:hint="eastAsia"/>
+        </w:rPr>
+        <w:t>locale</w:t>
       </w:r>
     </w:p>
     <w:p>
@@ -1043,18 +1279,7 @@
         <w:rPr>
           <w:rFonts w:hint="eastAsia"/>
         </w:rPr>
-        <w:t xml:space="preserve"># hwclock --systohc </w:t>
-      </w:r>
-      <w:r>
-        <w:t>--</w:t>
-      </w:r>
-      <w:bookmarkStart w:id="2" w:name="_GoBack"/>
-      <w:bookmarkEnd w:id="2"/>
-      <w:r>
-        <w:rPr>
-          <w:rFonts w:hint="eastAsia"/>
-        </w:rPr>
-        <w:t>utc</w:t>
+        <w:t># locale-gen</w:t>
       </w:r>
     </w:p>
     <w:p/>
@@ -1068,148 +1293,6 @@
         <w:ind w:firstLineChars="0"/>
       </w:pPr>
       <w:r>
-        <w:rPr>
-          <w:rFonts w:hint="eastAsia"/>
-        </w:rPr>
-        <w:t>Locale</w:t>
-      </w:r>
-    </w:p>
-    <w:p>
-      <w:pPr>
-        <w:pStyle w:val="ad"/>
-        <w:numPr>
-          <w:ilvl w:val="0"/>
-          <w:numId w:val="6"/>
-        </w:numPr>
-        <w:ind w:firstLineChars="0"/>
-      </w:pPr>
-      <w:r>
-        <w:rPr>
-          <w:rFonts w:hint="eastAsia"/>
-        </w:rPr>
-        <w:t>修改</w:t>
-      </w:r>
-      <w:r>
-        <w:rPr>
-          <w:rFonts w:hint="eastAsia"/>
-        </w:rPr>
-        <w:t>locale.gen</w:t>
-      </w:r>
-    </w:p>
-    <w:p>
-      <w:pPr>
-        <w:pStyle w:val="ad"/>
-        <w:pBdr>
-          <w:bottom w:val="single" w:sz="12" w:space="1" w:color="auto"/>
-        </w:pBdr>
-        <w:ind w:left="1140" w:firstLineChars="0" w:firstLine="0"/>
-      </w:pPr>
-      <w:r>
-        <w:rPr>
-          <w:rFonts w:hint="eastAsia"/>
-        </w:rPr>
-        <w:t># vi /etc/locale.gen</w:t>
-      </w:r>
-    </w:p>
-    <w:p>
-      <w:pPr>
-        <w:pStyle w:val="ad"/>
-        <w:ind w:left="1140" w:firstLineChars="0" w:firstLine="0"/>
-      </w:pPr>
-      <w:r>
-        <w:t>en_US.UTF-8 UTF-8</w:t>
-      </w:r>
-    </w:p>
-    <w:p>
-      <w:pPr>
-        <w:pStyle w:val="ad"/>
-        <w:ind w:left="1140" w:firstLineChars="0" w:firstLine="0"/>
-      </w:pPr>
-    </w:p>
-    <w:p>
-      <w:pPr>
-        <w:pStyle w:val="ad"/>
-        <w:ind w:left="1140" w:firstLineChars="0" w:firstLine="0"/>
-      </w:pPr>
-      <w:r>
-        <w:t>zh_CN.GB18030 GB18030</w:t>
-      </w:r>
-    </w:p>
-    <w:p>
-      <w:pPr>
-        <w:pStyle w:val="ad"/>
-        <w:ind w:left="1140" w:firstLineChars="0" w:firstLine="0"/>
-      </w:pPr>
-      <w:r>
-        <w:t>zh_CN.GBK GBK</w:t>
-      </w:r>
-    </w:p>
-    <w:p>
-      <w:pPr>
-        <w:pStyle w:val="ad"/>
-        <w:ind w:left="1140" w:firstLineChars="0" w:firstLine="0"/>
-      </w:pPr>
-      <w:r>
-        <w:t>zh_CN.UTF-8 UTF-8</w:t>
-      </w:r>
-    </w:p>
-    <w:p>
-      <w:pPr>
-        <w:pStyle w:val="ad"/>
-        <w:pBdr>
-          <w:bottom w:val="single" w:sz="12" w:space="1" w:color="auto"/>
-        </w:pBdr>
-        <w:ind w:left="1140" w:firstLineChars="0" w:firstLine="0"/>
-      </w:pPr>
-      <w:r>
-        <w:t>zh_CN GB2312</w:t>
-      </w:r>
-    </w:p>
-    <w:p>
-      <w:pPr>
-        <w:pStyle w:val="ad"/>
-        <w:numPr>
-          <w:ilvl w:val="0"/>
-          <w:numId w:val="6"/>
-        </w:numPr>
-        <w:ind w:firstLineChars="0"/>
-      </w:pPr>
-      <w:r>
-        <w:rPr>
-          <w:rFonts w:hint="eastAsia"/>
-        </w:rPr>
-        <w:t>生成</w:t>
-      </w:r>
-      <w:r>
-        <w:rPr>
-          <w:rFonts w:hint="eastAsia"/>
-        </w:rPr>
-        <w:t>locale</w:t>
-      </w:r>
-    </w:p>
-    <w:p>
-      <w:pPr>
-        <w:pStyle w:val="ad"/>
-        <w:ind w:left="1140" w:firstLineChars="0" w:firstLine="0"/>
-      </w:pPr>
-      <w:r>
-        <w:rPr>
-          <w:rFonts w:hint="eastAsia"/>
-        </w:rPr>
-        <w:t># locale-gen</w:t>
-      </w:r>
-    </w:p>
-    <w:p/>
-    <w:p>
-      <w:pPr>
-        <w:pStyle w:val="ad"/>
-        <w:numPr>
-          <w:ilvl w:val="0"/>
-          <w:numId w:val="1"/>
-        </w:numPr>
-        <w:ind w:firstLineChars="0"/>
-      </w:pPr>
-      <w:r>
         <w:t>Network(Wired)</w:t>
       </w:r>
     </w:p>
@@ -1286,10 +1369,9 @@
         <w:rPr>
           <w:noProof/>
         </w:rPr>
-        <w:lastRenderedPageBreak/>
         <w:drawing>
           <wp:inline distT="0" distB="0" distL="0" distR="0" wp14:anchorId="5C2218A7" wp14:editId="2318961D">
-            <wp:extent cx="5274310" cy="742950"/>
+            <wp:extent cx="4563979" cy="642892"/>
             <wp:effectExtent l="0" t="0" r="0" b="0"/>
             <wp:docPr id="1" name="图片 1" descr="C:\Users\aa\AppData\Roaming\Tencent\Users\783997762\QQ\WinTemp\RichOle\FUZLT1(IM3(@]$8_U${8VJ8.png"/>
             <wp:cNvGraphicFramePr>
@@ -1305,7 +1387,7 @@
                     </pic:cNvPicPr>
                   </pic:nvPicPr>
                   <pic:blipFill>
-                    <a:blip r:embed="rId12">
+                    <a:blip r:embed="rId14">
                       <a:extLst>
                         <a:ext uri="{28A0092B-C50C-407E-A947-70E740481C1C}">
                           <a14:useLocalDpi xmlns:a14="http://schemas.microsoft.com/office/drawing/2010/main" val="0"/>
@@ -1320,7 +1402,7 @@
                   <pic:spPr bwMode="auto">
                     <a:xfrm>
                       <a:off x="0" y="0"/>
-                      <a:ext cx="5274310" cy="742950"/>
+                      <a:ext cx="4638232" cy="653351"/>
                     </a:xfrm>
                     <a:prstGeom prst="rect">
                       <a:avLst/>
@@ -1390,7 +1472,7 @@
         </w:rPr>
         <w:drawing>
           <wp:inline distT="0" distB="0" distL="0" distR="0" wp14:anchorId="6418533D" wp14:editId="143E44EC">
-            <wp:extent cx="5274310" cy="1501140"/>
+            <wp:extent cx="4537345" cy="1291389"/>
             <wp:effectExtent l="0" t="0" r="0" b="0"/>
             <wp:docPr id="3" name="图片 3" descr="C:\Users\aa\AppData\Roaming\Tencent\Users\783997762\QQ\WinTemp\RichOle\1GX14NUJZCC{P_ND[RN6JW2.png"/>
             <wp:cNvGraphicFramePr>
@@ -1406,7 +1488,7 @@
                     </pic:cNvPicPr>
                   </pic:nvPicPr>
                   <pic:blipFill>
-                    <a:blip r:embed="rId13">
+                    <a:blip r:embed="rId15">
                       <a:extLst>
                         <a:ext uri="{28A0092B-C50C-407E-A947-70E740481C1C}">
                           <a14:useLocalDpi xmlns:a14="http://schemas.microsoft.com/office/drawing/2010/main" val="0"/>
@@ -1421,7 +1503,7 @@
                   <pic:spPr bwMode="auto">
                     <a:xfrm>
                       <a:off x="0" y="0"/>
-                      <a:ext cx="5274310" cy="1501140"/>
+                      <a:ext cx="4612799" cy="1312864"/>
                     </a:xfrm>
                     <a:prstGeom prst="rect">
                       <a:avLst/>
@@ -1524,6 +1606,7 @@
         <w:rPr>
           <w:noProof/>
         </w:rPr>
+        <w:lastRenderedPageBreak/>
         <w:drawing>
           <wp:inline distT="0" distB="0" distL="0" distR="0" wp14:anchorId="30186366" wp14:editId="32AA0284">
             <wp:extent cx="4921250" cy="3055838"/>
@@ -1542,7 +1625,7 @@
                     </pic:cNvPicPr>
                   </pic:nvPicPr>
                   <pic:blipFill>
-                    <a:blip r:embed="rId14"/>
+                    <a:blip r:embed="rId16"/>
                     <a:srcRect/>
                     <a:stretch>
                       <a:fillRect/>
@@ -1675,7 +1758,6 @@
         <w:ind w:firstLineChars="0"/>
       </w:pPr>
       <w:r>
-        <w:lastRenderedPageBreak/>
         <w:t>umount</w:t>
       </w:r>
     </w:p>
@@ -1722,6 +1804,8 @@
         </w:rPr>
         <w:t># reboot</w:t>
       </w:r>
+      <w:bookmarkStart w:id="2" w:name="_GoBack"/>
+      <w:bookmarkEnd w:id="2"/>
     </w:p>
     <w:sectPr>
       <w:pgSz w:w="11906" w:h="16838"/>
@@ -2586,7 +2670,7 @@
     <w:lsdException w:name="Table Web 2" w:semiHidden="1" w:unhideWhenUsed="1"/>
     <w:lsdException w:name="Table Web 3" w:semiHidden="1" w:unhideWhenUsed="1"/>
     <w:lsdException w:name="Balloon Text" w:semiHidden="1" w:unhideWhenUsed="1"/>
-    <w:lsdException w:name="Table Grid" w:semiHidden="1" w:uiPriority="59" w:unhideWhenUsed="1"/>
+    <w:lsdException w:name="Table Grid" w:uiPriority="59"/>
     <w:lsdException w:name="Table Theme" w:semiHidden="1" w:unhideWhenUsed="1"/>
     <w:lsdException w:name="Placeholder Text" w:semiHidden="1"/>
     <w:lsdException w:name="No Spacing" w:uiPriority="1" w:qFormat="1"/>
@@ -3405,7 +3489,7 @@
 </file>
 
 <file path=customXml/itemProps1.xml><?xml version="1.0" encoding="utf-8"?>
-<ds:datastoreItem xmlns:ds="http://schemas.openxmlformats.org/officeDocument/2006/customXml" ds:itemID="{D0CDA0CD-CE40-4DF3-9DB3-FE07D9C70A46}">
+<ds:datastoreItem xmlns:ds="http://schemas.openxmlformats.org/officeDocument/2006/customXml" ds:itemID="{CDB10194-87A5-4274-A2D7-3286BAE1D170}">
   <ds:schemaRefs>
     <ds:schemaRef ds:uri="http://schemas.openxmlformats.org/officeDocument/2006/bibliography"/>
   </ds:schemaRefs>

</xml_diff>